<commit_message>
20240524 Question 1 - Updated
</commit_message>
<xml_diff>
--- a/Data Link.docx
+++ b/Data Link.docx
@@ -5,11 +5,15 @@
     <w:p>
       <w:pPr>
         <w:rPr>
+          <w:b/>
+          <w:bCs/>
           <w:lang w:val="en-US"/>
         </w:rPr>
       </w:pPr>
       <w:r>
         <w:rPr>
+          <w:b/>
+          <w:bCs/>
           <w:lang w:val="en-US"/>
         </w:rPr>
         <w:t>World</w:t>
@@ -124,7 +128,200 @@
       </w:r>
     </w:p>
     <w:p/>
+    <w:p>
+      <w:pPr>
+        <w:rPr>
+          <w:b/>
+          <w:bCs/>
+          <w:lang w:val="en-US"/>
+        </w:rPr>
+      </w:pPr>
+      <w:r>
+        <w:rPr>
+          <w:b/>
+          <w:bCs/>
+          <w:lang w:val="en-US"/>
+        </w:rPr>
+        <w:t>Food</w:t>
+      </w:r>
+    </w:p>
+    <w:p>
+      <w:pPr>
+        <w:rPr>
+          <w:lang w:val="en-US"/>
+        </w:rPr>
+      </w:pPr>
+      <w:r>
+        <w:rPr>
+          <w:lang w:val="en-US"/>
+        </w:rPr>
+        <w:t xml:space="preserve">1. </w:t>
+      </w:r>
+      <w:r>
+        <w:rPr>
+          <w:lang w:val="en-US"/>
+        </w:rPr>
+        <w:t>This tiny taco stand in Mexico has just earned a Michelin star</w:t>
+      </w:r>
+    </w:p>
+    <w:p>
+      <w:pPr>
+        <w:rPr>
+          <w:lang w:val="en-US"/>
+        </w:rPr>
+      </w:pPr>
+      <w:r>
+        <w:rPr>
+          <w:lang w:val="en-US"/>
+        </w:rPr>
+        <w:t>https://www.cnn.com/travel/taqueria-el-califa-de-leon-mexico-city</w:t>
+      </w:r>
+    </w:p>
+    <w:p>
+      <w:pPr>
+        <w:rPr>
+          <w:lang w:val="en-US"/>
+        </w:rPr>
+      </w:pPr>
+      <w:r>
+        <w:rPr>
+          <w:lang w:val="en-US"/>
+        </w:rPr>
+        <w:t xml:space="preserve">2. </w:t>
+      </w:r>
+      <w:r>
+        <w:rPr>
+          <w:lang w:val="en-US"/>
+        </w:rPr>
+        <w:t>I tried gourmet food prepared from chicken feathers. Here’s how it’s made – and what it tasted like</w:t>
+      </w:r>
+    </w:p>
+    <w:p>
+      <w:r>
+        <w:t>https://www.cnn.com/2024/04/12/travel/kera-chicken-feather-protein-tasting-c2e-spc</w:t>
+      </w:r>
+    </w:p>
+    <w:p>
+      <w:r>
+        <w:t xml:space="preserve">3. </w:t>
+      </w:r>
+      <w:r>
+        <w:t>Paris waiters compete in race to get a coffee and croissant across the capital</w:t>
+      </w:r>
+    </w:p>
+    <w:p>
+      <w:r>
+        <w:t>https://www.cnn.com/travel/paris-waiters-course-des-cafe-race</w:t>
+      </w:r>
+    </w:p>
+    <w:p>
+      <w:r>
+        <w:t xml:space="preserve">4. </w:t>
+      </w:r>
+      <w:r>
+        <w:t>Inside Tokyo’s oldest onigiri restaurant</w:t>
+      </w:r>
+    </w:p>
+    <w:p>
+      <w:r>
+        <w:t>https://www.cnn.com/travel/tokyo-oldest-onigiri-rice-ball-shop-intl-hnk</w:t>
+      </w:r>
+    </w:p>
+    <w:p>
+      <w:r>
+        <w:t xml:space="preserve">5. </w:t>
+      </w:r>
+      <w:r>
+        <w:t>What is an IPA? A deliciously happy accident of beer history or the colonial marketing of a frugal recipe?</w:t>
+      </w:r>
+    </w:p>
+    <w:p>
+      <w:r>
+        <w:lastRenderedPageBreak/>
+        <w:t>https://www.cnn.com/travel/what-is-an-ipa</w:t>
+      </w:r>
+    </w:p>
     <w:p/>
+    <w:p>
+      <w:pPr>
+        <w:rPr>
+          <w:b/>
+          <w:bCs/>
+        </w:rPr>
+      </w:pPr>
+      <w:r>
+        <w:rPr>
+          <w:b/>
+          <w:bCs/>
+        </w:rPr>
+        <w:t>Tech</w:t>
+      </w:r>
+    </w:p>
+    <w:p>
+      <w:r>
+        <w:t xml:space="preserve">1. </w:t>
+      </w:r>
+      <w:r>
+        <w:t>Facebook and Instagram probed over fears they may be too addictive for children</w:t>
+      </w:r>
+    </w:p>
+    <w:p>
+      <w:r>
+        <w:t>https://www.cnn.com/2024/05/16/tech/europe-investigation-meta-child-safety</w:t>
+      </w:r>
+    </w:p>
+    <w:p>
+      <w:r>
+        <w:t xml:space="preserve">2. </w:t>
+      </w:r>
+      <w:r>
+        <w:t>Elon Musk says AI will take all our jobs</w:t>
+      </w:r>
+    </w:p>
+    <w:p>
+      <w:r>
+        <w:t>https://www.cnn.com/2024/05/23/tech/elon-musk-ai-your-job</w:t>
+      </w:r>
+    </w:p>
+    <w:p>
+      <w:r>
+        <w:t xml:space="preserve">3. </w:t>
+      </w:r>
+      <w:r>
+        <w:t>Amazon Web Services CEO to step down</w:t>
+      </w:r>
+    </w:p>
+    <w:p>
+      <w:r>
+        <w:t>https://www.cnn.com/2024/05/14/tech/aws-ceo-adam-selipsky-steps-down</w:t>
+      </w:r>
+    </w:p>
+    <w:p>
+      <w:r>
+        <w:t xml:space="preserve">4. </w:t>
+      </w:r>
+      <w:r>
+        <w:t>Microsoft asks some employees in China to move to other countries</w:t>
+      </w:r>
+    </w:p>
+    <w:p>
+      <w:r>
+        <w:t>https://www.cnn.com/2024/05/16/tech/microsoft-china-employees-relocate-hnk-intl</w:t>
+      </w:r>
+    </w:p>
+    <w:p>
+      <w:r>
+        <w:t xml:space="preserve">5. </w:t>
+      </w:r>
+      <w:r>
+        <w:t>FBI warns consumers not to use public phone charging stations</w:t>
+      </w:r>
+    </w:p>
+    <w:p>
+      <w:r>
+        <w:t>https://www.cnn.com/2023/04/12/tech/fbi-public-charging-port-warning</w:t>
+      </w:r>
+    </w:p>
     <w:sectPr>
       <w:pgSz w:w="12240" w:h="15840"/>
       <w:pgMar w:top="1440" w:right="1440" w:bottom="1440" w:left="1440" w:header="708" w:footer="708" w:gutter="0"/>

</xml_diff>